<commit_message>
revisions to metadata and parent project
</commit_message>
<xml_diff>
--- a/nes-lter-nutrient-transect-metadata.docx
+++ b/nes-lter-nutrient-transect-metadata.docx
@@ -1,6 +1,6 @@
 
 <file path=word/document.xml><?xml version="1.0" encoding="utf-8"?>
-<w:document xmlns:wpc="http://schemas.microsoft.com/office/word/2010/wordprocessingCanvas" xmlns:mc="http://schemas.openxmlformats.org/markup-compatibility/2006" xmlns:o="urn:schemas-microsoft-com:office:office" xmlns:r="http://schemas.openxmlformats.org/officeDocument/2006/relationships" xmlns:m="http://schemas.openxmlformats.org/officeDocument/2006/math" xmlns:v="urn:schemas-microsoft-com:vml" xmlns:wp14="http://schemas.microsoft.com/office/word/2010/wordprocessingDrawing" xmlns:wp="http://schemas.openxmlformats.org/drawingml/2006/wordprocessingDrawing" xmlns:w10="urn:schemas-microsoft-com:office:word" xmlns:w="http://schemas.openxmlformats.org/wordprocessingml/2006/main" xmlns:w14="http://schemas.microsoft.com/office/word/2010/wordml" xmlns:w15="http://schemas.microsoft.com/office/word/2012/wordml" xmlns:wpg="http://schemas.microsoft.com/office/word/2010/wordprocessingGroup" xmlns:wpi="http://schemas.microsoft.com/office/word/2010/wordprocessingInk" xmlns:wne="http://schemas.microsoft.com/office/word/2006/wordml" xmlns:wps="http://schemas.microsoft.com/office/word/2010/wordprocessingShape" mc:Ignorable="w14 w15 wp14">
+<w:document xmlns:wpc="http://schemas.microsoft.com/office/word/2010/wordprocessingCanvas" xmlns:cx="http://schemas.microsoft.com/office/drawing/2014/chartex" xmlns:cx1="http://schemas.microsoft.com/office/drawing/2015/9/8/chartex" xmlns:cx2="http://schemas.microsoft.com/office/drawing/2015/10/21/chartex" xmlns:cx3="http://schemas.microsoft.com/office/drawing/2016/5/9/chartex" xmlns:cx4="http://schemas.microsoft.com/office/drawing/2016/5/10/chartex" xmlns:cx5="http://schemas.microsoft.com/office/drawing/2016/5/11/chartex" xmlns:cx6="http://schemas.microsoft.com/office/drawing/2016/5/12/chartex" xmlns:cx7="http://schemas.microsoft.com/office/drawing/2016/5/13/chartex" xmlns:cx8="http://schemas.microsoft.com/office/drawing/2016/5/14/chartex" xmlns:mc="http://schemas.openxmlformats.org/markup-compatibility/2006" xmlns:aink="http://schemas.microsoft.com/office/drawing/2016/ink" xmlns:am3d="http://schemas.microsoft.com/office/drawing/2017/model3d" xmlns:o="urn:schemas-microsoft-com:office:office" xmlns:r="http://schemas.openxmlformats.org/officeDocument/2006/relationships" xmlns:m="http://schemas.openxmlformats.org/officeDocument/2006/math" xmlns:v="urn:schemas-microsoft-com:vml" xmlns:wp14="http://schemas.microsoft.com/office/word/2010/wordprocessingDrawing" xmlns:wp="http://schemas.openxmlformats.org/drawingml/2006/wordprocessingDrawing" xmlns:w10="urn:schemas-microsoft-com:office:word" xmlns:w="http://schemas.openxmlformats.org/wordprocessingml/2006/main" xmlns:w14="http://schemas.microsoft.com/office/word/2010/wordml" xmlns:w15="http://schemas.microsoft.com/office/word/2012/wordml" xmlns:w16cid="http://schemas.microsoft.com/office/word/2016/wordml/cid" xmlns:w16se="http://schemas.microsoft.com/office/word/2015/wordml/symex" xmlns:wpg="http://schemas.microsoft.com/office/word/2010/wordprocessingGroup" xmlns:wpi="http://schemas.microsoft.com/office/word/2010/wordprocessingInk" xmlns:wne="http://schemas.microsoft.com/office/word/2006/wordml" xmlns:wps="http://schemas.microsoft.com/office/word/2010/wordprocessingShape" mc:Ignorable="w14 w15 w16se w16cid wp14">
   <w:body>
     <w:p>
       <w:pPr>
@@ -143,7 +143,33 @@
         <w:rPr>
           <w:color w:val="000000"/>
         </w:rPr>
-        <w:t xml:space="preserve"> Samples were filtered, frozen, then processed at the Woods Hole Oceanographic Institution’s Nutrient Analytical Facility. Each sample may have up to 3 replicates, indicated by a, b, or c in the data table. These macro-nutrients are analyzed in seawater using a colorimetric assay in which light absorbance is measured versus known standards, and final concentrations are calculated in micromole per liter.</w:t>
+        <w:t xml:space="preserve"> Samples were filtered, frozen, then processed at the Woods Hole Oceanographic Institution’s Nutrient Analytical Facility. Each sample may have up to </w:t>
+      </w:r>
+      <w:r>
+        <w:rPr>
+          <w:color w:val="000000"/>
+        </w:rPr>
+        <w:t>2</w:t>
+      </w:r>
+      <w:r>
+        <w:rPr>
+          <w:color w:val="000000"/>
+        </w:rPr>
+        <w:t xml:space="preserve"> replicates, indicated by a</w:t>
+      </w:r>
+      <w:r>
+        <w:rPr>
+          <w:color w:val="000000"/>
+        </w:rPr>
+        <w:t xml:space="preserve"> or</w:t>
+      </w:r>
+      <w:bookmarkStart w:id="0" w:name="_GoBack"/>
+      <w:bookmarkEnd w:id="0"/>
+      <w:r>
+        <w:rPr>
+          <w:color w:val="000000"/>
+        </w:rPr>
+        <w:t xml:space="preserve"> b in the data table. These macro-nutrients are analyzed in seawater using a colorimetric assay in which light absorbance is measured versus known standards, and final concentrations are calculated in micromole per liter.</w:t>
       </w:r>
     </w:p>
     <w:p>
@@ -324,8 +350,8 @@
           <w:szCs w:val="24"/>
         </w:rPr>
       </w:pPr>
-      <w:bookmarkStart w:id="0" w:name="bookmark=id.30j0zll" w:colFirst="0" w:colLast="0"/>
-      <w:bookmarkEnd w:id="0"/>
+      <w:bookmarkStart w:id="1" w:name="bookmark=id.30j0zll" w:colFirst="0" w:colLast="0"/>
+      <w:bookmarkEnd w:id="1"/>
       <w:r>
         <w:rPr>
           <w:rFonts w:ascii="Cambria" w:eastAsia="Cambria" w:hAnsi="Cambria" w:cs="Cambria"/>
@@ -504,18 +530,7 @@
           <w:sz w:val="24"/>
           <w:szCs w:val="24"/>
         </w:rPr>
-        <w:t xml:space="preserve"> vial 20mL)</w:t>
-      </w:r>
-      <w:r>
-        <w:rPr>
-          <w:rFonts w:ascii="Cambria" w:eastAsia="Cambria" w:hAnsi="Cambria" w:cs="Cambria"/>
-          <w:b w:val="0"/>
-          <w:bCs w:val="0"/>
-          <w:color w:val="000000"/>
-          <w:sz w:val="24"/>
-          <w:szCs w:val="24"/>
-        </w:rPr>
-        <w:t>, triple rinse sample vial</w:t>
+        <w:t xml:space="preserve"> vial 20mL), triple rinse sample vial</w:t>
       </w:r>
       <w:r>
         <w:rPr>
@@ -625,54 +640,30 @@
           <w:sz w:val="24"/>
           <w:szCs w:val="24"/>
         </w:rPr>
+        <w:t xml:space="preserve"> deg </w:t>
+      </w:r>
+      <w:r>
+        <w:rPr>
+          <w:rFonts w:ascii="Cambria" w:eastAsia="Cambria" w:hAnsi="Cambria" w:cs="Cambria"/>
+          <w:b w:val="0"/>
+          <w:bCs w:val="0"/>
+          <w:color w:val="000000"/>
+          <w:sz w:val="24"/>
+          <w:szCs w:val="24"/>
+        </w:rPr>
+        <w:t>C freezer and keep frozen until analysis.</w:t>
+      </w:r>
+      <w:r>
+        <w:rPr>
+          <w:rFonts w:ascii="Cambria" w:eastAsia="Cambria" w:hAnsi="Cambria" w:cs="Cambria"/>
+          <w:b w:val="0"/>
+          <w:bCs w:val="0"/>
+          <w:color w:val="000000"/>
+          <w:sz w:val="24"/>
+          <w:szCs w:val="24"/>
+        </w:rPr>
         <w:t xml:space="preserve"> </w:t>
       </w:r>
-      <w:proofErr w:type="spellStart"/>
-      <w:r>
-        <w:rPr>
-          <w:rFonts w:ascii="Cambria" w:eastAsia="Cambria" w:hAnsi="Cambria" w:cs="Cambria"/>
-          <w:b w:val="0"/>
-          <w:bCs w:val="0"/>
-          <w:color w:val="000000"/>
-          <w:sz w:val="24"/>
-          <w:szCs w:val="24"/>
-        </w:rPr>
-        <w:t>deg</w:t>
-      </w:r>
-      <w:proofErr w:type="spellEnd"/>
-      <w:r>
-        <w:rPr>
-          <w:rFonts w:ascii="Cambria" w:eastAsia="Cambria" w:hAnsi="Cambria" w:cs="Cambria"/>
-          <w:b w:val="0"/>
-          <w:bCs w:val="0"/>
-          <w:color w:val="000000"/>
-          <w:sz w:val="24"/>
-          <w:szCs w:val="24"/>
-        </w:rPr>
-        <w:t xml:space="preserve"> </w:t>
-      </w:r>
-      <w:r>
-        <w:rPr>
-          <w:rFonts w:ascii="Cambria" w:eastAsia="Cambria" w:hAnsi="Cambria" w:cs="Cambria"/>
-          <w:b w:val="0"/>
-          <w:bCs w:val="0"/>
-          <w:color w:val="000000"/>
-          <w:sz w:val="24"/>
-          <w:szCs w:val="24"/>
-        </w:rPr>
-        <w:t>C freezer and keep frozen until analysis.</w:t>
-      </w:r>
-      <w:r>
-        <w:rPr>
-          <w:rFonts w:ascii="Cambria" w:eastAsia="Cambria" w:hAnsi="Cambria" w:cs="Cambria"/>
-          <w:b w:val="0"/>
-          <w:bCs w:val="0"/>
-          <w:color w:val="000000"/>
-          <w:sz w:val="24"/>
-          <w:szCs w:val="24"/>
-        </w:rPr>
-        <w:t xml:space="preserve"> </w:t>
-      </w:r>
       <w:r>
         <w:rPr>
           <w:rFonts w:ascii="Cambria" w:eastAsia="Cambria" w:hAnsi="Cambria" w:cs="Cambria"/>
@@ -693,31 +684,7 @@
           <w:sz w:val="24"/>
           <w:szCs w:val="24"/>
         </w:rPr>
-        <w:t xml:space="preserve">lush filter with </w:t>
-      </w:r>
-      <w:proofErr w:type="spellStart"/>
-      <w:r>
-        <w:rPr>
-          <w:rFonts w:ascii="Cambria" w:eastAsia="Cambria" w:hAnsi="Cambria" w:cs="Cambria"/>
-          <w:b w:val="0"/>
-          <w:bCs w:val="0"/>
-          <w:color w:val="000000"/>
-          <w:sz w:val="24"/>
-          <w:szCs w:val="24"/>
-        </w:rPr>
-        <w:t>milli</w:t>
-      </w:r>
-      <w:proofErr w:type="spellEnd"/>
-      <w:r>
-        <w:rPr>
-          <w:rFonts w:ascii="Cambria" w:eastAsia="Cambria" w:hAnsi="Cambria" w:cs="Cambria"/>
-          <w:b w:val="0"/>
-          <w:bCs w:val="0"/>
-          <w:color w:val="000000"/>
-          <w:sz w:val="24"/>
-          <w:szCs w:val="24"/>
-        </w:rPr>
-        <w:t>-Q water and dry air for using on next cast</w:t>
+        <w:t>lush filter with milli-Q water and dry air for using on next cast</w:t>
       </w:r>
       <w:r>
         <w:rPr>
@@ -772,18 +739,7 @@
           <w:sz w:val="24"/>
           <w:szCs w:val="24"/>
         </w:rPr>
-        <w:t xml:space="preserve"> liters</w:t>
-      </w:r>
-      <w:r>
-        <w:rPr>
-          <w:rFonts w:ascii="Cambria" w:eastAsia="Cambria" w:hAnsi="Cambria" w:cs="Cambria"/>
-          <w:b w:val="0"/>
-          <w:bCs w:val="0"/>
-          <w:color w:val="000000"/>
-          <w:sz w:val="24"/>
-          <w:szCs w:val="24"/>
-        </w:rPr>
-        <w:t>).</w:t>
+        <w:t xml:space="preserve"> liters).</w:t>
       </w:r>
     </w:p>
     <w:p>
@@ -1022,28 +978,29 @@
         <w:rPr>
           <w:color w:val="000000"/>
         </w:rPr>
-        <w:t xml:space="preserve"> We performed a </w:t>
-      </w:r>
-      <w:bookmarkStart w:id="1" w:name="_GoBack"/>
-      <w:bookmarkEnd w:id="1"/>
-      <w:r>
-        <w:rPr>
-          <w:color w:val="000000"/>
-        </w:rPr>
-        <w:t xml:space="preserve">range check and visual inspection of </w:t>
-      </w:r>
-      <w:r>
-        <w:rPr>
-          <w:color w:val="000000"/>
-        </w:rPr>
-        <w:t>plotted</w:t>
-      </w:r>
-      <w:r>
-        <w:rPr>
-          <w:color w:val="000000"/>
-        </w:rPr>
-        <w:t xml:space="preserve"> values for each nutrient.</w:t>
-      </w:r>
+        <w:t xml:space="preserve"> </w:t>
+      </w:r>
+      <w:r>
+        <w:rPr>
+          <w:color w:val="000000"/>
+        </w:rPr>
+        <w:t>For each nutrient we checked differences between replicates, visually inspected plotted values, and performed a range check.</w:t>
+      </w:r>
+    </w:p>
+    <w:p>
+      <w:pPr>
+        <w:pBdr>
+          <w:top w:val="nil"/>
+          <w:left w:val="nil"/>
+          <w:bottom w:val="nil"/>
+          <w:right w:val="nil"/>
+          <w:between w:val="nil"/>
+        </w:pBdr>
+        <w:spacing w:before="180" w:after="180"/>
+        <w:rPr>
+          <w:color w:val="000000"/>
+        </w:rPr>
+      </w:pPr>
     </w:p>
     <w:p>
       <w:pPr>
@@ -1071,7 +1028,7 @@
 </file>
 
 <file path=word/styles.xml><?xml version="1.0" encoding="utf-8"?>
-<w:styles xmlns:mc="http://schemas.openxmlformats.org/markup-compatibility/2006" xmlns:r="http://schemas.openxmlformats.org/officeDocument/2006/relationships" xmlns:w="http://schemas.openxmlformats.org/wordprocessingml/2006/main" xmlns:w14="http://schemas.microsoft.com/office/word/2010/wordml" xmlns:w15="http://schemas.microsoft.com/office/word/2012/wordml" mc:Ignorable="w14 w15">
+<w:styles xmlns:mc="http://schemas.openxmlformats.org/markup-compatibility/2006" xmlns:r="http://schemas.openxmlformats.org/officeDocument/2006/relationships" xmlns:w="http://schemas.openxmlformats.org/wordprocessingml/2006/main" xmlns:w14="http://schemas.microsoft.com/office/word/2010/wordml" xmlns:w15="http://schemas.microsoft.com/office/word/2012/wordml" xmlns:w16cid="http://schemas.microsoft.com/office/word/2016/wordml/cid" xmlns:w16se="http://schemas.microsoft.com/office/word/2015/wordml/symex" mc:Ignorable="w14 w15 w16se w16cid">
   <w:docDefaults>
     <w:rPrDefault>
       <w:rPr>
@@ -1087,7 +1044,7 @@
       </w:pPr>
     </w:pPrDefault>
   </w:docDefaults>
-  <w:latentStyles w:defLockedState="0" w:defUIPriority="99" w:defSemiHidden="0" w:defUnhideWhenUsed="0" w:defQFormat="0" w:count="371">
+  <w:latentStyles w:defLockedState="0" w:defUIPriority="99" w:defSemiHidden="0" w:defUnhideWhenUsed="0" w:defQFormat="0" w:count="376">
     <w:lsdException w:name="Normal" w:uiPriority="0" w:qFormat="1"/>
     <w:lsdException w:name="heading 1" w:uiPriority="9" w:qFormat="1"/>
     <w:lsdException w:name="heading 2" w:semiHidden="1" w:uiPriority="9" w:unhideWhenUsed="1" w:qFormat="1"/>
@@ -1193,7 +1150,6 @@
     <w:lsdException w:name="HTML Sample" w:semiHidden="1" w:unhideWhenUsed="1"/>
     <w:lsdException w:name="HTML Typewriter" w:semiHidden="1" w:unhideWhenUsed="1"/>
     <w:lsdException w:name="HTML Variable" w:semiHidden="1" w:unhideWhenUsed="1"/>
-    <w:lsdException w:name="Normal Table" w:semiHidden="1" w:unhideWhenUsed="1"/>
     <w:lsdException w:name="annotation subject" w:semiHidden="1" w:unhideWhenUsed="1"/>
     <w:lsdException w:name="No List" w:semiHidden="1" w:unhideWhenUsed="1"/>
     <w:lsdException w:name="Outline List 1" w:semiHidden="1" w:unhideWhenUsed="1"/>
@@ -1236,11 +1192,8 @@
     <w:lsdException w:name="Table Contemporary" w:semiHidden="1" w:unhideWhenUsed="1"/>
     <w:lsdException w:name="Table Elegant" w:semiHidden="1" w:unhideWhenUsed="1"/>
     <w:lsdException w:name="Table Professional" w:semiHidden="1" w:unhideWhenUsed="1"/>
-    <w:lsdException w:name="Table Subtle 1" w:semiHidden="1" w:unhideWhenUsed="1"/>
     <w:lsdException w:name="Table Subtle 2" w:semiHidden="1" w:unhideWhenUsed="1"/>
     <w:lsdException w:name="Table Web 1" w:semiHidden="1" w:unhideWhenUsed="1"/>
-    <w:lsdException w:name="Table Web 2" w:semiHidden="1" w:unhideWhenUsed="1"/>
-    <w:lsdException w:name="Table Web 3" w:semiHidden="1" w:unhideWhenUsed="1"/>
     <w:lsdException w:name="Balloon Text" w:semiHidden="1" w:unhideWhenUsed="1"/>
     <w:lsdException w:name="Table Grid" w:uiPriority="39"/>
     <w:lsdException w:name="Table Theme" w:semiHidden="1" w:unhideWhenUsed="1"/>
@@ -1459,6 +1412,11 @@
     <w:lsdException w:name="List Table 5 Dark Accent 6" w:uiPriority="50"/>
     <w:lsdException w:name="List Table 6 Colorful Accent 6" w:uiPriority="51"/>
     <w:lsdException w:name="List Table 7 Colorful Accent 6" w:uiPriority="52"/>
+    <w:lsdException w:name="Mention" w:semiHidden="1" w:unhideWhenUsed="1"/>
+    <w:lsdException w:name="Smart Hyperlink" w:semiHidden="1" w:unhideWhenUsed="1"/>
+    <w:lsdException w:name="Hashtag" w:semiHidden="1" w:unhideWhenUsed="1"/>
+    <w:lsdException w:name="Unresolved Mention" w:semiHidden="1" w:unhideWhenUsed="1"/>
+    <w:lsdException w:name="Smart Link" w:semiHidden="1" w:unhideWhenUsed="1"/>
   </w:latentStyles>
   <w:style w:type="paragraph" w:default="1" w:styleId="Normal">
     <w:name w:val="Normal"/>
@@ -1594,7 +1552,6 @@
   <w:style w:type="character" w:default="1" w:styleId="DefaultParagraphFont">
     <w:name w:val="Default Paragraph Font"/>
     <w:uiPriority w:val="1"/>
-    <w:semiHidden/>
     <w:unhideWhenUsed/>
   </w:style>
   <w:style w:type="table" w:default="1" w:styleId="TableNormal">

</xml_diff>

<commit_message>
specifying use of python script
</commit_message>
<xml_diff>
--- a/nes-lter-nutrient-transect-metadata.docx
+++ b/nes-lter-nutrient-transect-metadata.docx
@@ -163,8 +163,6 @@
         </w:rPr>
         <w:t xml:space="preserve"> or</w:t>
       </w:r>
-      <w:bookmarkStart w:id="0" w:name="_GoBack"/>
-      <w:bookmarkEnd w:id="0"/>
       <w:r>
         <w:rPr>
           <w:color w:val="000000"/>
@@ -350,8 +348,8 @@
           <w:szCs w:val="24"/>
         </w:rPr>
       </w:pPr>
-      <w:bookmarkStart w:id="1" w:name="bookmark=id.30j0zll" w:colFirst="0" w:colLast="0"/>
-      <w:bookmarkEnd w:id="1"/>
+      <w:bookmarkStart w:id="0" w:name="bookmark=id.30j0zll" w:colFirst="0" w:colLast="0"/>
+      <w:bookmarkEnd w:id="0"/>
       <w:r>
         <w:rPr>
           <w:rFonts w:ascii="Cambria" w:eastAsia="Cambria" w:hAnsi="Cambria" w:cs="Cambria"/>
@@ -913,36 +911,62 @@
     </w:p>
     <w:p>
       <w:pPr>
-        <w:pStyle w:val="BodyText"/>
+        <w:pStyle w:val="Heading2"/>
+        <w:rPr>
+          <w:rFonts w:ascii="Cambria" w:eastAsia="Cambria" w:hAnsi="Cambria" w:cs="Cambria"/>
+          <w:b w:val="0"/>
+          <w:bCs w:val="0"/>
+          <w:color w:val="auto"/>
+          <w:sz w:val="24"/>
+          <w:szCs w:val="24"/>
+        </w:rPr>
       </w:pPr>
       <w:r>
-        <w:t xml:space="preserve">The data table was made by concatenating cruises called from </w:t>
-      </w:r>
-      <w:r>
-        <w:t xml:space="preserve">the REST </w:t>
-      </w:r>
-      <w:r>
-        <w:t>API</w:t>
-      </w:r>
-      <w:r>
-        <w:t xml:space="preserve"> of the NES-LTER data system</w:t>
-      </w:r>
-      <w:r>
-        <w:t xml:space="preserve">. </w:t>
-      </w:r>
-      <w:r>
-        <w:rPr>
-          <w:color w:val="000000"/>
-        </w:rPr>
-        <w:t xml:space="preserve">All Below Detection Limit values are set to zero. </w:t>
-      </w:r>
-      <w:r>
-        <w:t xml:space="preserve">The data cleaning and metadata template assembly was performed in R Markdown. Further documentation can be found on GitHub, at </w:t>
-      </w:r>
-      <w:r>
-        <w:t>https://github.com/WHOIGit/nes-lter-nutrient-transect</w:t>
-      </w:r>
-      <w:r>
+        <w:rPr>
+          <w:rFonts w:ascii="Cambria" w:eastAsia="Cambria" w:hAnsi="Cambria" w:cs="Cambria"/>
+          <w:b w:val="0"/>
+          <w:bCs w:val="0"/>
+          <w:color w:val="auto"/>
+          <w:sz w:val="24"/>
+          <w:szCs w:val="24"/>
+        </w:rPr>
+        <w:t>The data table was made by concatenating cruises called from the REST API of the NES-LTER data system. All Below Detection Limit values are set to zero. Nearest station is based on a cruise-specific station list. NES-LTER standard stations L1 to L13 are the same for cruises starting with EN617 in August 2018. Prior to this: On AR22 and AR24 the NES-LTER transect was on longitude 70.83 W (to the east of present transect). AR22 LTER stations 1, 2, 3 corresponded to AR24 LTER stations 1, 3, 5. On EN608 the NES-LTER transect was established on the present longitude 70.8833 W with standard stations L1 to L13; however, on EN608 and AR28 the position for standard station L5 was at a different latitude (1 naut. mile north of present station).The data cleaning and metadata template assembly was performed in R Markdown. Further documentation can b</w:t>
+      </w:r>
+      <w:bookmarkStart w:id="1" w:name="_GoBack"/>
+      <w:bookmarkEnd w:id="1"/>
+      <w:r>
+        <w:rPr>
+          <w:rFonts w:ascii="Cambria" w:eastAsia="Cambria" w:hAnsi="Cambria" w:cs="Cambria"/>
+          <w:b w:val="0"/>
+          <w:bCs w:val="0"/>
+          <w:color w:val="auto"/>
+          <w:sz w:val="24"/>
+          <w:szCs w:val="24"/>
+        </w:rPr>
+        <w:t xml:space="preserve">e found on GitHub, at </w:t>
+      </w:r>
+      <w:hyperlink r:id="rId5" w:history="1">
+        <w:r>
+          <w:rPr>
+            <w:rStyle w:val="Hyperlink"/>
+            <w:rFonts w:ascii="Cambria" w:eastAsia="Cambria" w:hAnsi="Cambria" w:cs="Cambria"/>
+            <w:b w:val="0"/>
+            <w:bCs w:val="0"/>
+            <w:sz w:val="24"/>
+            <w:szCs w:val="24"/>
+          </w:rPr>
+          <w:t>https://github.com/WHOIGit/nes-lter-nutrient-transect</w:t>
+        </w:r>
+      </w:hyperlink>
+      <w:r>
+        <w:rPr>
+          <w:rFonts w:ascii="Cambria" w:eastAsia="Cambria" w:hAnsi="Cambria" w:cs="Cambria"/>
+          <w:b w:val="0"/>
+          <w:bCs w:val="0"/>
+          <w:color w:val="auto"/>
+          <w:sz w:val="24"/>
+          <w:szCs w:val="24"/>
+        </w:rPr>
         <w:t>.</w:t>
       </w:r>
     </w:p>
@@ -1150,6 +1174,7 @@
     <w:lsdException w:name="HTML Sample" w:semiHidden="1" w:unhideWhenUsed="1"/>
     <w:lsdException w:name="HTML Typewriter" w:semiHidden="1" w:unhideWhenUsed="1"/>
     <w:lsdException w:name="HTML Variable" w:semiHidden="1" w:unhideWhenUsed="1"/>
+    <w:lsdException w:name="Normal Table" w:semiHidden="1" w:unhideWhenUsed="1"/>
     <w:lsdException w:name="annotation subject" w:semiHidden="1" w:unhideWhenUsed="1"/>
     <w:lsdException w:name="No List" w:semiHidden="1" w:unhideWhenUsed="1"/>
     <w:lsdException w:name="Outline List 1" w:semiHidden="1" w:unhideWhenUsed="1"/>
@@ -1192,8 +1217,11 @@
     <w:lsdException w:name="Table Contemporary" w:semiHidden="1" w:unhideWhenUsed="1"/>
     <w:lsdException w:name="Table Elegant" w:semiHidden="1" w:unhideWhenUsed="1"/>
     <w:lsdException w:name="Table Professional" w:semiHidden="1" w:unhideWhenUsed="1"/>
+    <w:lsdException w:name="Table Subtle 1" w:semiHidden="1" w:unhideWhenUsed="1"/>
     <w:lsdException w:name="Table Subtle 2" w:semiHidden="1" w:unhideWhenUsed="1"/>
     <w:lsdException w:name="Table Web 1" w:semiHidden="1" w:unhideWhenUsed="1"/>
+    <w:lsdException w:name="Table Web 2" w:semiHidden="1" w:unhideWhenUsed="1"/>
+    <w:lsdException w:name="Table Web 3" w:semiHidden="1" w:unhideWhenUsed="1"/>
     <w:lsdException w:name="Balloon Text" w:semiHidden="1" w:unhideWhenUsed="1"/>
     <w:lsdException w:name="Table Grid" w:uiPriority="39"/>
     <w:lsdException w:name="Table Theme" w:semiHidden="1" w:unhideWhenUsed="1"/>
@@ -1552,6 +1580,7 @@
   <w:style w:type="character" w:default="1" w:styleId="DefaultParagraphFont">
     <w:name w:val="Default Paragraph Font"/>
     <w:uiPriority w:val="1"/>
+    <w:semiHidden/>
     <w:unhideWhenUsed/>
   </w:style>
   <w:style w:type="table" w:default="1" w:styleId="TableNormal">
@@ -2091,6 +2120,18 @@
     <w:rPr>
       <w:rFonts w:ascii="Consolas" w:hAnsi="Consolas"/>
       <w:sz w:val="22"/>
+    </w:rPr>
+  </w:style>
+  <w:style w:type="character" w:styleId="UnresolvedMention">
+    <w:name w:val="Unresolved Mention"/>
+    <w:basedOn w:val="DefaultParagraphFont"/>
+    <w:uiPriority w:val="99"/>
+    <w:semiHidden/>
+    <w:unhideWhenUsed/>
+    <w:rsid w:val="00AB6B14"/>
+    <w:rPr>
+      <w:color w:val="605E5C"/>
+      <w:shd w:val="clear" w:color="auto" w:fill="E1DFDD"/>
     </w:rPr>
   </w:style>
 </w:styles>

</xml_diff>

<commit_message>
revisions to methods section
</commit_message>
<xml_diff>
--- a/nes-lter-nutrient-transect-metadata.docx
+++ b/nes-lter-nutrient-transect-metadata.docx
@@ -304,21 +304,7 @@
         <w:rPr>
           <w:color w:val="000000"/>
         </w:rPr>
-        <w:t xml:space="preserve">Samples were collected from the water column at multiple depths using </w:t>
-      </w:r>
-      <w:proofErr w:type="spellStart"/>
-      <w:r>
-        <w:rPr>
-          <w:color w:val="000000"/>
-        </w:rPr>
-        <w:t>Niskin</w:t>
-      </w:r>
-      <w:proofErr w:type="spellEnd"/>
-      <w:r>
-        <w:rPr>
-          <w:color w:val="000000"/>
-        </w:rPr>
-        <w:t xml:space="preserve"> b</w:t>
+        <w:t>Samples were collected from the water column at multiple depths using Niskin b</w:t>
       </w:r>
       <w:r>
         <w:rPr>
@@ -332,418 +318,70 @@
         <w:pStyle w:val="Heading2"/>
       </w:pPr>
       <w:r>
-        <w:lastRenderedPageBreak/>
         <w:t>Nutrient Filtering Protocol</w:t>
       </w:r>
     </w:p>
     <w:p>
       <w:pPr>
-        <w:pStyle w:val="Heading2"/>
-        <w:rPr>
-          <w:rFonts w:ascii="Cambria" w:eastAsia="Cambria" w:hAnsi="Cambria" w:cs="Cambria"/>
-          <w:b w:val="0"/>
-          <w:bCs w:val="0"/>
-          <w:color w:val="000000"/>
-          <w:sz w:val="24"/>
-          <w:szCs w:val="24"/>
+        <w:spacing w:after="0"/>
+        <w:rPr>
+          <w:rFonts w:ascii="Times New Roman" w:eastAsia="Times New Roman" w:hAnsi="Times New Roman" w:cs="Times New Roman"/>
         </w:rPr>
       </w:pPr>
       <w:bookmarkStart w:id="0" w:name="bookmark=id.30j0zll" w:colFirst="0" w:colLast="0"/>
       <w:bookmarkEnd w:id="0"/>
       <w:r>
         <w:rPr>
-          <w:rFonts w:ascii="Cambria" w:eastAsia="Cambria" w:hAnsi="Cambria" w:cs="Cambria"/>
-          <w:b w:val="0"/>
-          <w:bCs w:val="0"/>
-          <w:color w:val="000000"/>
-          <w:sz w:val="24"/>
-          <w:szCs w:val="24"/>
-        </w:rPr>
-        <w:t>Wearing nitrile gloves, connect filter (</w:t>
-      </w:r>
-      <w:proofErr w:type="spellStart"/>
-      <w:r>
-        <w:rPr>
-          <w:rFonts w:ascii="Cambria" w:eastAsia="Cambria" w:hAnsi="Cambria" w:cs="Cambria"/>
-          <w:b w:val="0"/>
-          <w:bCs w:val="0"/>
-          <w:color w:val="000000"/>
-          <w:sz w:val="24"/>
-          <w:szCs w:val="24"/>
-        </w:rPr>
-        <w:t>AcroPak</w:t>
-      </w:r>
-      <w:proofErr w:type="spellEnd"/>
-      <w:r>
-        <w:rPr>
-          <w:rFonts w:ascii="Cambria" w:eastAsia="Cambria" w:hAnsi="Cambria" w:cs="Cambria"/>
-          <w:b w:val="0"/>
-          <w:bCs w:val="0"/>
-          <w:color w:val="000000"/>
-          <w:sz w:val="24"/>
-          <w:szCs w:val="24"/>
-        </w:rPr>
-        <w:t xml:space="preserve"> 200 Capsule with Super Membrane 0.2</w:t>
-      </w:r>
-      <w:r>
-        <w:rPr>
-          <w:rFonts w:ascii="Cambria" w:eastAsia="Cambria" w:hAnsi="Cambria" w:cs="Cambria"/>
-          <w:b w:val="0"/>
-          <w:bCs w:val="0"/>
-          <w:color w:val="000000"/>
-          <w:sz w:val="24"/>
-          <w:szCs w:val="24"/>
-        </w:rPr>
-        <w:t xml:space="preserve"> </w:t>
-      </w:r>
-      <w:r>
-        <w:rPr>
-          <w:rFonts w:ascii="Cambria" w:eastAsia="Cambria" w:hAnsi="Cambria" w:cs="Cambria"/>
-          <w:b w:val="0"/>
-          <w:bCs w:val="0"/>
-          <w:color w:val="000000"/>
-          <w:sz w:val="24"/>
-          <w:szCs w:val="24"/>
-        </w:rPr>
-        <w:t>um</w:t>
-      </w:r>
-      <w:r>
-        <w:rPr>
-          <w:rFonts w:ascii="Cambria" w:eastAsia="Cambria" w:hAnsi="Cambria" w:cs="Cambria"/>
-          <w:b w:val="0"/>
-          <w:bCs w:val="0"/>
-          <w:color w:val="000000"/>
-          <w:sz w:val="24"/>
-          <w:szCs w:val="24"/>
-        </w:rPr>
-        <w:t xml:space="preserve">) with barb and tubing to </w:t>
-      </w:r>
-      <w:proofErr w:type="spellStart"/>
-      <w:r>
-        <w:rPr>
-          <w:rFonts w:ascii="Cambria" w:eastAsia="Cambria" w:hAnsi="Cambria" w:cs="Cambria"/>
-          <w:b w:val="0"/>
-          <w:bCs w:val="0"/>
-          <w:color w:val="000000"/>
-          <w:sz w:val="24"/>
-          <w:szCs w:val="24"/>
-        </w:rPr>
-        <w:t>Niskin</w:t>
-      </w:r>
-      <w:proofErr w:type="spellEnd"/>
-      <w:r>
-        <w:rPr>
-          <w:rFonts w:ascii="Cambria" w:eastAsia="Cambria" w:hAnsi="Cambria" w:cs="Cambria"/>
-          <w:b w:val="0"/>
-          <w:bCs w:val="0"/>
-          <w:color w:val="000000"/>
-          <w:sz w:val="24"/>
-          <w:szCs w:val="24"/>
-        </w:rPr>
-        <w:t xml:space="preserve"> spigot</w:t>
-      </w:r>
-      <w:r>
-        <w:rPr>
-          <w:rFonts w:ascii="Cambria" w:eastAsia="Cambria" w:hAnsi="Cambria" w:cs="Cambria"/>
-          <w:b w:val="0"/>
-          <w:bCs w:val="0"/>
-          <w:color w:val="000000"/>
-          <w:sz w:val="24"/>
-          <w:szCs w:val="24"/>
-        </w:rPr>
-        <w:t xml:space="preserve"> and fill with water</w:t>
-      </w:r>
-      <w:r>
-        <w:rPr>
-          <w:rFonts w:ascii="Cambria" w:eastAsia="Cambria" w:hAnsi="Cambria" w:cs="Cambria"/>
-          <w:b w:val="0"/>
-          <w:bCs w:val="0"/>
-          <w:color w:val="000000"/>
-          <w:sz w:val="24"/>
-          <w:szCs w:val="24"/>
-        </w:rPr>
-        <w:t xml:space="preserve">. </w:t>
-      </w:r>
-      <w:r>
-        <w:rPr>
-          <w:rFonts w:ascii="Cambria" w:eastAsia="Cambria" w:hAnsi="Cambria" w:cs="Cambria"/>
-          <w:b w:val="0"/>
-          <w:bCs w:val="0"/>
-          <w:color w:val="000000"/>
-          <w:sz w:val="24"/>
-          <w:szCs w:val="24"/>
-        </w:rPr>
-        <w:t>Rinse/flush filter with 3 times the volume of the filter.</w:t>
-      </w:r>
-      <w:r>
-        <w:rPr>
-          <w:rFonts w:ascii="Cambria" w:eastAsia="Cambria" w:hAnsi="Cambria" w:cs="Cambria"/>
-          <w:b w:val="0"/>
-          <w:bCs w:val="0"/>
-          <w:color w:val="000000"/>
-          <w:sz w:val="24"/>
-          <w:szCs w:val="24"/>
-        </w:rPr>
-        <w:t xml:space="preserve"> Then, w</w:t>
-      </w:r>
-      <w:r>
-        <w:rPr>
-          <w:rFonts w:ascii="Cambria" w:eastAsia="Cambria" w:hAnsi="Cambria" w:cs="Cambria"/>
-          <w:b w:val="0"/>
-          <w:bCs w:val="0"/>
-          <w:color w:val="000000"/>
-          <w:sz w:val="24"/>
-          <w:szCs w:val="24"/>
-        </w:rPr>
-        <w:t>ithout touching filter to sample vial</w:t>
-      </w:r>
-      <w:r>
-        <w:rPr>
-          <w:rFonts w:ascii="Cambria" w:eastAsia="Cambria" w:hAnsi="Cambria" w:cs="Cambria"/>
-          <w:b w:val="0"/>
-          <w:bCs w:val="0"/>
-          <w:color w:val="000000"/>
-          <w:sz w:val="24"/>
-          <w:szCs w:val="24"/>
-        </w:rPr>
-        <w:t xml:space="preserve"> (a</w:t>
-      </w:r>
-      <w:r>
-        <w:rPr>
-          <w:rFonts w:ascii="Cambria" w:eastAsia="Cambria" w:hAnsi="Cambria" w:cs="Cambria"/>
-          <w:b w:val="0"/>
-          <w:bCs w:val="0"/>
-          <w:color w:val="000000"/>
-          <w:sz w:val="24"/>
-          <w:szCs w:val="24"/>
-        </w:rPr>
-        <w:t>cid-washed scintillation</w:t>
-      </w:r>
-      <w:r>
-        <w:rPr>
-          <w:rFonts w:ascii="Cambria" w:eastAsia="Cambria" w:hAnsi="Cambria" w:cs="Cambria"/>
-          <w:b w:val="0"/>
-          <w:bCs w:val="0"/>
-          <w:color w:val="000000"/>
-          <w:sz w:val="24"/>
-          <w:szCs w:val="24"/>
-        </w:rPr>
-        <w:t xml:space="preserve"> vial 20mL), triple rinse sample vial</w:t>
-      </w:r>
-      <w:r>
-        <w:rPr>
-          <w:rFonts w:ascii="Cambria" w:eastAsia="Cambria" w:hAnsi="Cambria" w:cs="Cambria"/>
-          <w:b w:val="0"/>
-          <w:bCs w:val="0"/>
-          <w:color w:val="000000"/>
-          <w:sz w:val="24"/>
-          <w:szCs w:val="24"/>
-        </w:rPr>
-        <w:t xml:space="preserve"> and take </w:t>
-      </w:r>
-      <w:r>
-        <w:rPr>
-          <w:rFonts w:ascii="Cambria" w:eastAsia="Cambria" w:hAnsi="Cambria" w:cs="Cambria"/>
-          <w:b w:val="0"/>
-          <w:bCs w:val="0"/>
-          <w:color w:val="000000"/>
-          <w:sz w:val="24"/>
-          <w:szCs w:val="24"/>
-        </w:rPr>
-        <w:t>sample (</w:t>
-      </w:r>
-      <w:r>
-        <w:rPr>
-          <w:rFonts w:ascii="Cambria" w:eastAsia="Cambria" w:hAnsi="Cambria" w:cs="Cambria"/>
-          <w:b w:val="0"/>
-          <w:bCs w:val="0"/>
-          <w:color w:val="000000"/>
-          <w:sz w:val="24"/>
-          <w:szCs w:val="24"/>
-        </w:rPr>
-        <w:t>rinse vial and cap 3 times, then fill</w:t>
-      </w:r>
-      <w:r>
-        <w:rPr>
-          <w:rFonts w:ascii="Cambria" w:eastAsia="Cambria" w:hAnsi="Cambria" w:cs="Cambria"/>
-          <w:b w:val="0"/>
-          <w:bCs w:val="0"/>
-          <w:color w:val="000000"/>
-          <w:sz w:val="24"/>
-          <w:szCs w:val="24"/>
-        </w:rPr>
-        <w:t xml:space="preserve"> </w:t>
-      </w:r>
-      <w:r>
-        <w:rPr>
-          <w:rFonts w:ascii="Cambria" w:eastAsia="Cambria" w:hAnsi="Cambria" w:cs="Cambria"/>
-          <w:b w:val="0"/>
-          <w:bCs w:val="0"/>
-          <w:color w:val="000000"/>
-          <w:sz w:val="24"/>
-          <w:szCs w:val="24"/>
-        </w:rPr>
-        <w:t>~</w:t>
-      </w:r>
-      <w:r>
-        <w:rPr>
-          <w:rFonts w:ascii="Cambria" w:eastAsia="Cambria" w:hAnsi="Cambria" w:cs="Cambria"/>
-          <w:b w:val="0"/>
-          <w:bCs w:val="0"/>
-          <w:color w:val="000000"/>
-          <w:sz w:val="24"/>
-          <w:szCs w:val="24"/>
-        </w:rPr>
-        <w:t>17 ml directly into the sample vial</w:t>
-      </w:r>
-      <w:r>
-        <w:rPr>
-          <w:rFonts w:ascii="Cambria" w:eastAsia="Cambria" w:hAnsi="Cambria" w:cs="Cambria"/>
-          <w:b w:val="0"/>
-          <w:bCs w:val="0"/>
-          <w:color w:val="000000"/>
-          <w:sz w:val="24"/>
-          <w:szCs w:val="24"/>
-        </w:rPr>
-        <w:t xml:space="preserve">). </w:t>
-      </w:r>
-      <w:r>
-        <w:rPr>
-          <w:rFonts w:ascii="Cambria" w:eastAsia="Cambria" w:hAnsi="Cambria" w:cs="Cambria"/>
-          <w:b w:val="0"/>
-          <w:bCs w:val="0"/>
-          <w:color w:val="000000"/>
-          <w:sz w:val="24"/>
-          <w:szCs w:val="24"/>
-        </w:rPr>
-        <w:t>S</w:t>
-      </w:r>
-      <w:r>
-        <w:rPr>
-          <w:rFonts w:ascii="Cambria" w:eastAsia="Cambria" w:hAnsi="Cambria" w:cs="Cambria"/>
-          <w:b w:val="0"/>
-          <w:bCs w:val="0"/>
-          <w:color w:val="000000"/>
-          <w:sz w:val="24"/>
-          <w:szCs w:val="24"/>
-        </w:rPr>
-        <w:t>tore samples in a -20</w:t>
-      </w:r>
-      <w:r>
-        <w:rPr>
-          <w:rFonts w:ascii="Cambria" w:eastAsia="Cambria" w:hAnsi="Cambria" w:cs="Cambria"/>
-          <w:b w:val="0"/>
-          <w:bCs w:val="0"/>
-          <w:color w:val="000000"/>
-          <w:sz w:val="24"/>
-          <w:szCs w:val="24"/>
-        </w:rPr>
-        <w:t xml:space="preserve"> deg </w:t>
-      </w:r>
-      <w:r>
-        <w:rPr>
-          <w:rFonts w:ascii="Cambria" w:eastAsia="Cambria" w:hAnsi="Cambria" w:cs="Cambria"/>
-          <w:b w:val="0"/>
-          <w:bCs w:val="0"/>
-          <w:color w:val="000000"/>
-          <w:sz w:val="24"/>
-          <w:szCs w:val="24"/>
-        </w:rPr>
-        <w:t>C freezer and keep frozen until analysis.</w:t>
-      </w:r>
-      <w:r>
-        <w:rPr>
-          <w:rFonts w:ascii="Cambria" w:eastAsia="Cambria" w:hAnsi="Cambria" w:cs="Cambria"/>
-          <w:b w:val="0"/>
-          <w:bCs w:val="0"/>
-          <w:color w:val="000000"/>
-          <w:sz w:val="24"/>
-          <w:szCs w:val="24"/>
-        </w:rPr>
-        <w:t xml:space="preserve"> </w:t>
-      </w:r>
-      <w:r>
-        <w:rPr>
-          <w:rFonts w:ascii="Cambria" w:eastAsia="Cambria" w:hAnsi="Cambria" w:cs="Cambria"/>
-          <w:b w:val="0"/>
-          <w:bCs w:val="0"/>
-          <w:color w:val="000000"/>
-          <w:sz w:val="24"/>
-          <w:szCs w:val="24"/>
-        </w:rPr>
-        <w:t>If applicable, f</w:t>
-      </w:r>
-      <w:r>
-        <w:rPr>
-          <w:rFonts w:ascii="Cambria" w:eastAsia="Cambria" w:hAnsi="Cambria" w:cs="Cambria"/>
-          <w:b w:val="0"/>
-          <w:bCs w:val="0"/>
-          <w:color w:val="000000"/>
-          <w:sz w:val="24"/>
-          <w:szCs w:val="24"/>
-        </w:rPr>
-        <w:t>lush filter with milli-Q water and dry air for using on next cast</w:t>
-      </w:r>
-      <w:r>
-        <w:rPr>
-          <w:rFonts w:ascii="Cambria" w:eastAsia="Cambria" w:hAnsi="Cambria" w:cs="Cambria"/>
-          <w:b w:val="0"/>
-          <w:bCs w:val="0"/>
-          <w:color w:val="000000"/>
-          <w:sz w:val="24"/>
-          <w:szCs w:val="24"/>
-        </w:rPr>
-        <w:t xml:space="preserve"> (f</w:t>
-      </w:r>
-      <w:r>
-        <w:rPr>
-          <w:rFonts w:ascii="Cambria" w:eastAsia="Cambria" w:hAnsi="Cambria" w:cs="Cambria"/>
-          <w:b w:val="0"/>
-          <w:bCs w:val="0"/>
-          <w:color w:val="000000"/>
-          <w:sz w:val="24"/>
-          <w:szCs w:val="24"/>
-        </w:rPr>
-        <w:t xml:space="preserve">ilter </w:t>
-      </w:r>
-      <w:r>
-        <w:rPr>
-          <w:rFonts w:ascii="Cambria" w:eastAsia="Cambria" w:hAnsi="Cambria" w:cs="Cambria"/>
-          <w:b w:val="0"/>
-          <w:bCs w:val="0"/>
-          <w:color w:val="000000"/>
-          <w:sz w:val="24"/>
-          <w:szCs w:val="24"/>
-        </w:rPr>
-        <w:t>may</w:t>
-      </w:r>
-      <w:r>
-        <w:rPr>
-          <w:rFonts w:ascii="Cambria" w:eastAsia="Cambria" w:hAnsi="Cambria" w:cs="Cambria"/>
-          <w:b w:val="0"/>
-          <w:bCs w:val="0"/>
-          <w:color w:val="000000"/>
-          <w:sz w:val="24"/>
-          <w:szCs w:val="24"/>
-        </w:rPr>
-        <w:t xml:space="preserve"> process up to 20</w:t>
-      </w:r>
-      <w:r>
-        <w:rPr>
-          <w:rFonts w:ascii="Cambria" w:eastAsia="Cambria" w:hAnsi="Cambria" w:cs="Cambria"/>
-          <w:b w:val="0"/>
-          <w:bCs w:val="0"/>
-          <w:color w:val="000000"/>
-          <w:sz w:val="24"/>
-          <w:szCs w:val="24"/>
-        </w:rPr>
-        <w:t xml:space="preserve"> liters).</w:t>
+          <w:rFonts w:ascii="-webkit-standard" w:eastAsia="Times New Roman" w:hAnsi="-webkit-standard" w:cs="Times New Roman"/>
+          <w:color w:val="000000"/>
+          <w:sz w:val="27"/>
+          <w:szCs w:val="27"/>
+          <w:shd w:val="clear" w:color="auto" w:fill="FFFFFF"/>
+        </w:rPr>
+        <w:t>Wearing nitrile gloves, prior to 2018: Fill a B-D 60 ml LUER-LOKTM syringe with approximately 10 ml of water and partially insert plunger. Shake vigorously to cleanse the inside of the syringe and discard water. Repeat 3 times. Completely fill syringe with sample. Insert the plunger and remove any air in the syringe. Attach a EMD Millipore sterile Sterivex 0.22 µm filter to the syringe. Advance the plunger and force 60 ml of water through the filter to rinse the filter of any previous sample; 2018 to present: connect AcroPak 200 Capsule with Super Membrane 0.2 µm filter with barb and tubing to Niskin spigot and fill with water. Rinse filter with 3 times the volume of the filter.</w:t>
+      </w:r>
+      <w:r>
+        <w:rPr>
+          <w:rFonts w:ascii="-webkit-standard" w:eastAsia="Times New Roman" w:hAnsi="-webkit-standard" w:cs="Times New Roman"/>
+          <w:color w:val="000000"/>
+        </w:rPr>
+        <w:br/>
+      </w:r>
+      <w:r>
+        <w:rPr>
+          <w:rFonts w:ascii="-webkit-standard" w:eastAsia="Times New Roman" w:hAnsi="-webkit-standard" w:cs="Times New Roman"/>
+          <w:color w:val="000000"/>
+        </w:rPr>
+        <w:br/>
+      </w:r>
+      <w:r>
+        <w:rPr>
+          <w:rFonts w:ascii="-webkit-standard" w:eastAsia="Times New Roman" w:hAnsi="-webkit-standard" w:cs="Times New Roman"/>
+          <w:color w:val="000000"/>
+          <w:sz w:val="27"/>
+          <w:szCs w:val="27"/>
+          <w:shd w:val="clear" w:color="auto" w:fill="FFFFFF"/>
+        </w:rPr>
+        <w:t xml:space="preserve">After rinsing the filter, refill the filter (prior to 2018: syringe). Then, without </w:t>
+      </w:r>
+      <w:r>
+        <w:rPr>
+          <w:rFonts w:ascii="-webkit-standard" w:eastAsia="Times New Roman" w:hAnsi="-webkit-standard" w:cs="Times New Roman"/>
+          <w:color w:val="000000"/>
+          <w:sz w:val="27"/>
+          <w:szCs w:val="27"/>
+          <w:shd w:val="clear" w:color="auto" w:fill="FFFFFF"/>
+        </w:rPr>
+        <w:lastRenderedPageBreak/>
+        <w:t>touching filter to sample vial (acid-washed scintillation vial 20 ml), triple rinse sample vial with 5 ml of filtered water. For each rinse, replace the cap and shake vigorously. Filter 17 ml of sample directly into the sample vial and replace the cap and proceed to the next sample. Store samples in a -20 deg C freezer and keep frozen until analysis. If applicable, flush AcroPak filter with milli-Q water and air dry for using on next cast (AcroPak filter may process up to 20 liters).</w:t>
       </w:r>
     </w:p>
     <w:p>
       <w:pPr>
         <w:pStyle w:val="Heading2"/>
       </w:pPr>
+      <w:bookmarkStart w:id="1" w:name="_GoBack"/>
+      <w:bookmarkEnd w:id="1"/>
       <w:r>
         <w:t>WHOI Nutrient Facility Nutrient Analysis</w:t>
       </w:r>
@@ -835,31 +473,7 @@
           <w:sz w:val="24"/>
           <w:szCs w:val="24"/>
         </w:rPr>
-        <w:t xml:space="preserve"> operates a four-channel segmented flow SEAL AA3 HR Autoanalyzer. Duplicates and spiked additions are run for quality control. Standards are made daily and Certified Reference material is run daily to ensure the standards and/or reagents are good. If the samples fall outside of the duplicate or spike addition quality control they are rerun until they fall within quality control parameters. Precision is 1e-03 </w:t>
-      </w:r>
-      <w:proofErr w:type="spellStart"/>
-      <w:r>
-        <w:rPr>
-          <w:rFonts w:ascii="Cambria" w:eastAsia="Cambria" w:hAnsi="Cambria" w:cs="Cambria"/>
-          <w:b w:val="0"/>
-          <w:bCs w:val="0"/>
-          <w:color w:val="000000"/>
-          <w:sz w:val="24"/>
-          <w:szCs w:val="24"/>
-        </w:rPr>
-        <w:t>microMolePerLiter</w:t>
-      </w:r>
-      <w:proofErr w:type="spellEnd"/>
-      <w:r>
-        <w:rPr>
-          <w:rFonts w:ascii="Cambria" w:eastAsia="Cambria" w:hAnsi="Cambria" w:cs="Cambria"/>
-          <w:b w:val="0"/>
-          <w:bCs w:val="0"/>
-          <w:color w:val="000000"/>
-          <w:sz w:val="24"/>
-          <w:szCs w:val="24"/>
-        </w:rPr>
-        <w:t>. Please refer to the Facility's website for current detection limits</w:t>
+        <w:t xml:space="preserve"> operates a four-channel segmented flow SEAL AA3 HR Autoanalyzer. Duplicates and spiked additions are run for quality control. Standards are made daily and Certified Reference material is run daily to ensure the standards and/or reagents are good. If the samples fall outside of the duplicate or spike addition quality control they are rerun until they fall within quality control parameters. Precision is 1e-03 microMolePerLiter. Please refer to the Facility's website for current detection limits</w:t>
       </w:r>
       <w:r>
         <w:rPr>
@@ -930,20 +544,7 @@
           <w:sz w:val="24"/>
           <w:szCs w:val="24"/>
         </w:rPr>
-        <w:t>The data table was made by concatenating cruises called from the REST API of the NES-LTER data system. All Below Detection Limit values are set to zero. Nearest station is based on a cruise-specific station list. NES-LTER standard stations L1 to L13 are the same for cruises starting with EN617 in August 2018. Prior to this: On AR22 and AR24 the NES-LTER transect was on longitude 70.83 W (to the east of present transect). AR22 LTER stations 1, 2, 3 corresponded to AR24 LTER stations 1, 3, 5. On EN608 the NES-LTER transect was established on the present longitude 70.8833 W with standard stations L1 to L13; however, on EN608 and AR28 the position for standard station L5 was at a different latitude (1 naut. mile north of present station).The data cleaning and metadata template assembly was performed in R Markdown. Further documentation can b</w:t>
-      </w:r>
-      <w:bookmarkStart w:id="1" w:name="_GoBack"/>
-      <w:bookmarkEnd w:id="1"/>
-      <w:r>
-        <w:rPr>
-          <w:rFonts w:ascii="Cambria" w:eastAsia="Cambria" w:hAnsi="Cambria" w:cs="Cambria"/>
-          <w:b w:val="0"/>
-          <w:bCs w:val="0"/>
-          <w:color w:val="auto"/>
-          <w:sz w:val="24"/>
-          <w:szCs w:val="24"/>
-        </w:rPr>
-        <w:t xml:space="preserve">e found on GitHub, at </w:t>
+        <w:t xml:space="preserve">The data table was made by concatenating cruises called from the REST API of the NES-LTER data system. All Below Detection Limit values are set to zero. Nearest station is based on a cruise-specific station list. NES-LTER standard stations L1 to L13 are the same for cruises starting with EN617 in August 2018. Prior to this: On AR22 and AR24 the NES-LTER transect was on longitude 70.83 W (to the east of present transect). AR22 LTER stations 1, 2, 3 corresponded to AR24 LTER stations 1, 3, 5. On EN608 the NES-LTER transect was established on the present longitude 70.8833 W with standard stations L1 to L13; however, on EN608 and AR28 the position for standard station L5 was at a different latitude (1 naut. mile north of present station).The data cleaning and metadata template assembly was performed in R Markdown. Further documentation can be found on GitHub, at </w:t>
       </w:r>
       <w:hyperlink r:id="rId5" w:history="1">
         <w:r>

</xml_diff>

<commit_message>
final revisions to methods
</commit_message>
<xml_diff>
--- a/nes-lter-nutrient-transect-metadata.docx
+++ b/nes-lter-nutrient-transect-metadata.docx
@@ -283,7 +283,31 @@
           <w:sz w:val="32"/>
           <w:szCs w:val="32"/>
         </w:rPr>
-        <w:t>CTD and Rosette Bottle Sampling on NES-LTER cruises</w:t>
+        <w:t xml:space="preserve">CTD Rosette Bottle </w:t>
+      </w:r>
+      <w:r>
+        <w:rPr>
+          <w:rFonts w:asciiTheme="majorHAnsi" w:eastAsiaTheme="majorEastAsia" w:hAnsiTheme="majorHAnsi" w:cstheme="majorBidi"/>
+          <w:b/>
+          <w:bCs/>
+          <w:color w:val="4F81BD" w:themeColor="accent1"/>
+          <w:sz w:val="32"/>
+          <w:szCs w:val="32"/>
+        </w:rPr>
+        <w:t xml:space="preserve">and Bucket </w:t>
+      </w:r>
+      <w:bookmarkStart w:id="0" w:name="_GoBack"/>
+      <w:bookmarkEnd w:id="0"/>
+      <w:r>
+        <w:rPr>
+          <w:rFonts w:asciiTheme="majorHAnsi" w:eastAsiaTheme="majorEastAsia" w:hAnsiTheme="majorHAnsi" w:cstheme="majorBidi"/>
+          <w:b/>
+          <w:bCs/>
+          <w:color w:val="4F81BD" w:themeColor="accent1"/>
+          <w:sz w:val="32"/>
+          <w:szCs w:val="32"/>
+        </w:rPr>
+        <w:t>Sampling on NES-LTER cruises</w:t>
       </w:r>
     </w:p>
     <w:p>
@@ -318,70 +342,92 @@
         <w:pStyle w:val="Heading2"/>
       </w:pPr>
       <w:r>
+        <w:lastRenderedPageBreak/>
         <w:t>Nutrient Filtering Protocol</w:t>
       </w:r>
     </w:p>
     <w:p>
       <w:pPr>
-        <w:spacing w:after="0"/>
-        <w:rPr>
-          <w:rFonts w:ascii="Times New Roman" w:eastAsia="Times New Roman" w:hAnsi="Times New Roman" w:cs="Times New Roman"/>
-        </w:rPr>
-      </w:pPr>
-      <w:bookmarkStart w:id="0" w:name="bookmark=id.30j0zll" w:colFirst="0" w:colLast="0"/>
-      <w:bookmarkEnd w:id="0"/>
-      <w:r>
+        <w:pStyle w:val="Heading2"/>
         <w:rPr>
           <w:rFonts w:ascii="-webkit-standard" w:eastAsia="Times New Roman" w:hAnsi="-webkit-standard" w:cs="Times New Roman"/>
+          <w:b w:val="0"/>
+          <w:bCs w:val="0"/>
           <w:color w:val="000000"/>
           <w:sz w:val="27"/>
           <w:szCs w:val="27"/>
           <w:shd w:val="clear" w:color="auto" w:fill="FFFFFF"/>
         </w:rPr>
-        <w:t>Wearing nitrile gloves, prior to 2018: Fill a B-D 60 ml LUER-LOKTM syringe with approximately 10 ml of water and partially insert plunger. Shake vigorously to cleanse the inside of the syringe and discard water. Repeat 3 times. Completely fill syringe with sample. Insert the plunger and remove any air in the syringe. Attach a EMD Millipore sterile Sterivex 0.22 µm filter to the syringe. Advance the plunger and force 60 ml of water through the filter to rinse the filter of any previous sample; 2018 to present: connect AcroPak 200 Capsule with Super Membrane 0.2 µm filter with barb and tubing to Niskin spigot and fill with water. Rinse filter with 3 times the volume of the filter.</w:t>
-      </w:r>
+      </w:pPr>
+      <w:bookmarkStart w:id="1" w:name="bookmark=id.30j0zll" w:colFirst="0" w:colLast="0"/>
+      <w:bookmarkEnd w:id="1"/>
       <w:r>
         <w:rPr>
           <w:rFonts w:ascii="-webkit-standard" w:eastAsia="Times New Roman" w:hAnsi="-webkit-standard" w:cs="Times New Roman"/>
-          <w:color w:val="000000"/>
-        </w:rPr>
-        <w:br/>
-      </w:r>
-      <w:r>
-        <w:rPr>
-          <w:rFonts w:ascii="-webkit-standard" w:eastAsia="Times New Roman" w:hAnsi="-webkit-standard" w:cs="Times New Roman"/>
-          <w:color w:val="000000"/>
-        </w:rPr>
-        <w:br/>
-      </w:r>
-      <w:r>
-        <w:rPr>
-          <w:rFonts w:ascii="-webkit-standard" w:eastAsia="Times New Roman" w:hAnsi="-webkit-standard" w:cs="Times New Roman"/>
+          <w:b w:val="0"/>
+          <w:bCs w:val="0"/>
           <w:color w:val="000000"/>
           <w:sz w:val="27"/>
           <w:szCs w:val="27"/>
           <w:shd w:val="clear" w:color="auto" w:fill="FFFFFF"/>
         </w:rPr>
-        <w:t xml:space="preserve">After rinsing the filter, refill the filter (prior to 2018: syringe). Then, without </w:t>
+        <w:t>Prior to 2018, and for bucket samples: Wearing nitrile gloves, collect water from the niskin or bucket with a clean bottle that is rinsed 3 times with the sample water. Rinse the full length of a B-D 60 ml LUER-LOKTM syringe with a small volume of sample water 3 times. Completely fill syringe with sample water and force 60 ml through a EMD Millipore sterile Sterivex 0.22 um filter. Then refill the syringe.</w:t>
       </w:r>
       <w:r>
         <w:rPr>
           <w:rFonts w:ascii="-webkit-standard" w:eastAsia="Times New Roman" w:hAnsi="-webkit-standard" w:cs="Times New Roman"/>
+          <w:b w:val="0"/>
+          <w:bCs w:val="0"/>
           <w:color w:val="000000"/>
           <w:sz w:val="27"/>
           <w:szCs w:val="27"/>
           <w:shd w:val="clear" w:color="auto" w:fill="FFFFFF"/>
         </w:rPr>
-        <w:lastRenderedPageBreak/>
-        <w:t>touching filter to sample vial (acid-washed scintillation vial 20 ml), triple rinse sample vial with 5 ml of filtered water. For each rinse, replace the cap and shake vigorously. Filter 17 ml of sample directly into the sample vial and replace the cap and proceed to the next sample. Store samples in a -20 deg C freezer and keep frozen until analysis. If applicable, flush AcroPak filter with milli-Q water and air dry for using on next cast (AcroPak filter may process up to 20 liters).</w:t>
+        <w:br/>
+      </w:r>
+      <w:r>
+        <w:rPr>
+          <w:rFonts w:ascii="-webkit-standard" w:eastAsia="Times New Roman" w:hAnsi="-webkit-standard" w:cs="Times New Roman"/>
+          <w:b w:val="0"/>
+          <w:bCs w:val="0"/>
+          <w:color w:val="000000"/>
+          <w:sz w:val="27"/>
+          <w:szCs w:val="27"/>
+          <w:shd w:val="clear" w:color="auto" w:fill="FFFFFF"/>
+        </w:rPr>
+        <w:br/>
+        <w:t>2018 to present: Wearing nitrile gloves, connect AcroPak 200 Capsule with Super Membrane 0.2 um filter with barb and tubing to niskin spigot and fill with water. Rinse filter with 3 times the volume of the filter. Then refill the filter.</w:t>
+      </w:r>
+      <w:r>
+        <w:rPr>
+          <w:rFonts w:ascii="-webkit-standard" w:eastAsia="Times New Roman" w:hAnsi="-webkit-standard" w:cs="Times New Roman"/>
+          <w:b w:val="0"/>
+          <w:bCs w:val="0"/>
+          <w:color w:val="000000"/>
+          <w:sz w:val="27"/>
+          <w:szCs w:val="27"/>
+          <w:shd w:val="clear" w:color="auto" w:fill="FFFFFF"/>
+        </w:rPr>
+        <w:br/>
+      </w:r>
+      <w:r>
+        <w:rPr>
+          <w:rFonts w:ascii="-webkit-standard" w:eastAsia="Times New Roman" w:hAnsi="-webkit-standard" w:cs="Times New Roman"/>
+          <w:b w:val="0"/>
+          <w:bCs w:val="0"/>
+          <w:color w:val="000000"/>
+          <w:sz w:val="27"/>
+          <w:szCs w:val="27"/>
+          <w:shd w:val="clear" w:color="auto" w:fill="FFFFFF"/>
+        </w:rPr>
+        <w:br/>
+        <w:t>All samples: Then, without touching filter to sample vial (acid-washed scintillation vial 20 ml), rinse sample vial with 5 ml of filtered water 3 times. For each rinse, replace the cap and shake vigorously. Filter 17 ml of sample directly into the sample vial and replace the cap and proceed to the next sample. Store samples in a -20 deg C freezer and keep frozen until analysis. If applicable, flush AcroPak filter with milli-Q water and air dry for using on next cast (AcroPak filter may process up to 20 liters).</w:t>
       </w:r>
     </w:p>
     <w:p>
       <w:pPr>
         <w:pStyle w:val="Heading2"/>
       </w:pPr>
-      <w:bookmarkStart w:id="1" w:name="_GoBack"/>
-      <w:bookmarkEnd w:id="1"/>
       <w:r>
         <w:t>WHOI Nutrient Facility Nutrient Analysis</w:t>
       </w:r>
@@ -544,6 +590,7 @@
           <w:sz w:val="24"/>
           <w:szCs w:val="24"/>
         </w:rPr>
+        <w:lastRenderedPageBreak/>
         <w:t xml:space="preserve">The data table was made by concatenating cruises called from the REST API of the NES-LTER data system. All Below Detection Limit values are set to zero. Nearest station is based on a cruise-specific station list. NES-LTER standard stations L1 to L13 are the same for cruises starting with EN617 in August 2018. Prior to this: On AR22 and AR24 the NES-LTER transect was on longitude 70.83 W (to the east of present transect). AR22 LTER stations 1, 2, 3 corresponded to AR24 LTER stations 1, 3, 5. On EN608 the NES-LTER transect was established on the present longitude 70.8833 W with standard stations L1 to L13; however, on EN608 and AR28 the position for standard station L5 was at a different latitude (1 naut. mile north of present station).The data cleaning and metadata template assembly was performed in R Markdown. Further documentation can be found on GitHub, at </w:t>
       </w:r>
       <w:hyperlink r:id="rId5" w:history="1">
@@ -1181,7 +1228,6 @@
   <w:style w:type="character" w:default="1" w:styleId="DefaultParagraphFont">
     <w:name w:val="Default Paragraph Font"/>
     <w:uiPriority w:val="1"/>
-    <w:semiHidden/>
     <w:unhideWhenUsed/>
   </w:style>
   <w:style w:type="table" w:default="1" w:styleId="TableNormal">

</xml_diff>